<commit_message>
Popravljene manje tipografske pogreške
</commit_message>
<xml_diff>
--- a/Projektna dokumentacija/Specifikacije zahtjeva.docx
+++ b/Projektna dokumentacija/Specifikacije zahtjeva.docx
@@ -10,8 +10,6 @@
           <w:sz w:val="28"/>
         </w:rPr>
       </w:pPr>
-      <w:bookmarkStart w:id="0" w:name="_GoBack"/>
-      <w:bookmarkEnd w:id="0"/>
       <w:r>
         <w:rPr>
           <w:sz w:val="28"/>
@@ -445,6 +443,9 @@
         <w:ind w:left="6237" w:right="850"/>
       </w:pPr>
       <w:r>
+        <w:t xml:space="preserve">    </w:t>
+      </w:r>
+      <w:r>
         <w:t>Nositelj kolegija</w:t>
       </w:r>
       <w:r>
@@ -456,7 +457,15 @@
         <w:jc w:val="center"/>
       </w:pPr>
       <w:r>
-        <w:t>Prof. dr. sc. Vjeran Strahonja</w:t>
+        <w:t xml:space="preserve">                                                                                             </w:t>
+      </w:r>
+      <w:r>
+        <w:t xml:space="preserve">Prof. dr. sc. </w:t>
+      </w:r>
+      <w:bookmarkStart w:id="0" w:name="_GoBack"/>
+      <w:bookmarkEnd w:id="0"/>
+      <w:r>
+        <w:t>Vjeran Strahonja</w:t>
       </w:r>
     </w:p>
     <w:p>
@@ -1186,6 +1195,7 @@
         <w:rPr>
           <w:sz w:val="36"/>
         </w:rPr>
+        <w:lastRenderedPageBreak/>
         <w:t>Uvod</w:t>
       </w:r>
       <w:bookmarkEnd w:id="1"/>
@@ -1478,6 +1488,7 @@
       </w:pPr>
       <w:bookmarkStart w:id="5" w:name="_Toc386386477"/>
       <w:r>
+        <w:lastRenderedPageBreak/>
         <w:t>Opis funkcionalnosti</w:t>
       </w:r>
       <w:bookmarkEnd w:id="5"/>
@@ -1656,6 +1667,7 @@
         <w:rPr>
           <w:noProof/>
         </w:rPr>
+        <w:lastRenderedPageBreak/>
         <w:drawing>
           <wp:inline distT="0" distB="0" distL="0" distR="0">
             <wp:extent cx="5760720" cy="3538855"/>
@@ -1707,27 +1719,14 @@
       <w:r>
         <w:t xml:space="preserve">Slika </w:t>
       </w:r>
-      <w:r>
-        <w:fldChar w:fldCharType="begin"/>
-      </w:r>
-      <w:r>
-        <w:instrText xml:space="preserve"> SEQ Slika \* ARABIC </w:instrText>
-      </w:r>
-      <w:r>
-        <w:fldChar w:fldCharType="separate"/>
-      </w:r>
-      <w:r>
-        <w:rPr>
-          <w:noProof/>
-        </w:rPr>
-        <w:t>1</w:t>
-      </w:r>
-      <w:r>
-        <w:rPr>
-          <w:noProof/>
-        </w:rPr>
-        <w:fldChar w:fldCharType="end"/>
-      </w:r>
+      <w:fldSimple w:instr=" SEQ Slika \* ARABIC ">
+        <w:r>
+          <w:rPr>
+            <w:noProof/>
+          </w:rPr>
+          <w:t>1</w:t>
+        </w:r>
+      </w:fldSimple>
       <w:r>
         <w:rPr>
           <w:noProof/>
@@ -1873,6 +1872,7 @@
         <w:rPr>
           <w:noProof/>
         </w:rPr>
+        <w:lastRenderedPageBreak/>
         <w:drawing>
           <wp:inline distT="0" distB="0" distL="0" distR="0">
             <wp:extent cx="5760720" cy="3806825"/>
@@ -1924,27 +1924,14 @@
       <w:r>
         <w:t xml:space="preserve">Slika </w:t>
       </w:r>
-      <w:r>
-        <w:fldChar w:fldCharType="begin"/>
-      </w:r>
-      <w:r>
-        <w:instrText xml:space="preserve"> SEQ Slika \* ARABIC </w:instrText>
-      </w:r>
-      <w:r>
-        <w:fldChar w:fldCharType="separate"/>
-      </w:r>
-      <w:r>
-        <w:rPr>
-          <w:noProof/>
-        </w:rPr>
-        <w:t>2</w:t>
-      </w:r>
-      <w:r>
-        <w:rPr>
-          <w:noProof/>
-        </w:rPr>
-        <w:fldChar w:fldCharType="end"/>
-      </w:r>
+      <w:fldSimple w:instr=" SEQ Slika \* ARABIC ">
+        <w:r>
+          <w:rPr>
+            <w:noProof/>
+          </w:rPr>
+          <w:t>2</w:t>
+        </w:r>
+      </w:fldSimple>
       <w:r>
         <w:t>. Dijagram korištenja mobilne aplikacije</w:t>
       </w:r>
@@ -2081,7 +2068,7 @@
       <w:rPr>
         <w:noProof/>
       </w:rPr>
-      <w:t>3</w:t>
+      <w:t>4</w:t>
     </w:r>
     <w:r>
       <w:rPr>
@@ -7098,7 +7085,7 @@
 </file>
 
 <file path=customXml/itemProps1.xml><?xml version="1.0" encoding="utf-8"?>
-<ds:datastoreItem xmlns:ds="http://schemas.openxmlformats.org/officeDocument/2006/customXml" ds:itemID="{C16F36E7-6908-4517-9FFB-1C34C95F732B}">
+<ds:datastoreItem xmlns:ds="http://schemas.openxmlformats.org/officeDocument/2006/customXml" ds:itemID="{D20F8C56-701E-4B33-89C5-40CEA972F375}">
   <ds:schemaRefs>
     <ds:schemaRef ds:uri="http://schemas.openxmlformats.org/officeDocument/2006/bibliography"/>
   </ds:schemaRefs>

</xml_diff>

<commit_message>
Update usecase-a za desktop aplikaciju.
</commit_message>
<xml_diff>
--- a/Projektna dokumentacija/Specifikacije zahtjeva.docx
+++ b/Projektna dokumentacija/Specifikacije zahtjeva.docx
@@ -460,12 +460,7 @@
         <w:t xml:space="preserve">                                                                                             </w:t>
       </w:r>
       <w:r>
-        <w:t xml:space="preserve">Prof. dr. sc. </w:t>
-      </w:r>
-      <w:bookmarkStart w:id="0" w:name="_GoBack"/>
-      <w:bookmarkEnd w:id="0"/>
-      <w:r>
-        <w:t>Vjeran Strahonja</w:t>
+        <w:t>Prof. dr. sc. Vjeran Strahonja</w:t>
       </w:r>
     </w:p>
     <w:p>
@@ -1190,7 +1185,7 @@
           <w:sz w:val="36"/>
         </w:rPr>
       </w:pPr>
-      <w:bookmarkStart w:id="1" w:name="_Toc386386473"/>
+      <w:bookmarkStart w:id="0" w:name="_Toc386386473"/>
       <w:r>
         <w:rPr>
           <w:sz w:val="36"/>
@@ -1198,7 +1193,7 @@
         <w:lastRenderedPageBreak/>
         <w:t>Uvod</w:t>
       </w:r>
-      <w:bookmarkEnd w:id="1"/>
+      <w:bookmarkEnd w:id="0"/>
     </w:p>
     <w:p>
       <w:pPr>
@@ -1208,14 +1203,14 @@
           <w:numId w:val="0"/>
         </w:numPr>
       </w:pPr>
-      <w:bookmarkStart w:id="2" w:name="_Toc386386474"/>
+      <w:bookmarkStart w:id="1" w:name="_Toc386386474"/>
       <w:r>
         <w:t xml:space="preserve">1.1 </w:t>
       </w:r>
       <w:r>
         <w:t>Svrha dokumenta</w:t>
       </w:r>
-      <w:bookmarkEnd w:id="2"/>
+      <w:bookmarkEnd w:id="1"/>
     </w:p>
     <w:p>
       <w:pPr>
@@ -1256,7 +1251,7 @@
           <w:numId w:val="0"/>
         </w:numPr>
       </w:pPr>
-      <w:bookmarkStart w:id="3" w:name="_Toc386386475"/>
+      <w:bookmarkStart w:id="2" w:name="_Toc386386475"/>
       <w:r>
         <w:t>1</w:t>
       </w:r>
@@ -1272,7 +1267,7 @@
       <w:r>
         <w:t>Opseg</w:t>
       </w:r>
-      <w:bookmarkEnd w:id="3"/>
+      <w:bookmarkEnd w:id="2"/>
     </w:p>
     <w:p>
       <w:pPr>
@@ -1421,14 +1416,14 @@
           <w:numId w:val="0"/>
         </w:numPr>
       </w:pPr>
-      <w:bookmarkStart w:id="4" w:name="_Toc386386476"/>
+      <w:bookmarkStart w:id="3" w:name="_Toc386386476"/>
       <w:r>
         <w:t xml:space="preserve">1.3 </w:t>
       </w:r>
       <w:r>
         <w:t>Definicije</w:t>
       </w:r>
-      <w:bookmarkEnd w:id="4"/>
+      <w:bookmarkEnd w:id="3"/>
     </w:p>
     <w:p>
       <w:pPr>
@@ -1486,12 +1481,12 @@
       <w:pPr>
         <w:pStyle w:val="FOINaslov1"/>
       </w:pPr>
-      <w:bookmarkStart w:id="5" w:name="_Toc386386477"/>
+      <w:bookmarkStart w:id="4" w:name="_Toc386386477"/>
       <w:r>
         <w:lastRenderedPageBreak/>
         <w:t>Opis funkcionalnosti</w:t>
       </w:r>
-      <w:bookmarkEnd w:id="5"/>
+      <w:bookmarkEnd w:id="4"/>
     </w:p>
     <w:p>
       <w:pPr>
@@ -1501,14 +1496,14 @@
           <w:numId w:val="0"/>
         </w:numPr>
       </w:pPr>
-      <w:bookmarkStart w:id="6" w:name="_Toc386386478"/>
+      <w:bookmarkStart w:id="5" w:name="_Toc386386478"/>
       <w:r>
         <w:t xml:space="preserve">2.1 </w:t>
       </w:r>
       <w:r>
         <w:t>Uvod</w:t>
       </w:r>
-      <w:bookmarkEnd w:id="6"/>
+      <w:bookmarkEnd w:id="5"/>
     </w:p>
     <w:p>
       <w:pPr>
@@ -1551,7 +1546,7 @@
           <w:numId w:val="0"/>
         </w:numPr>
       </w:pPr>
-      <w:bookmarkStart w:id="7" w:name="_Toc386386479"/>
+      <w:bookmarkStart w:id="6" w:name="_Toc386386479"/>
       <w:r>
         <w:t xml:space="preserve">2.2 </w:t>
       </w:r>
@@ -1564,7 +1559,7 @@
       <w:r>
         <w:t>aplikacije</w:t>
       </w:r>
-      <w:bookmarkEnd w:id="7"/>
+      <w:bookmarkEnd w:id="6"/>
     </w:p>
     <w:p>
       <w:pPr>
@@ -1637,7 +1632,10 @@
         <w:spacing w:line="360" w:lineRule="auto"/>
       </w:pPr>
       <w:r>
-        <w:t xml:space="preserve">Administrator ima pristup opciji Ažuriraj zaposlenike, koja je dodatno proširena dvjema opcijama: Dodaj zaposlenika (stvaranje novog objekta) i Izbriši zaposlenika (brisanje starog objekta). </w:t>
+        <w:t>Administrator ima pristup opciji Ažuriraj zaposlenike, koja je dodatno proširena dvjema opcijama: Dodaj zaposle</w:t>
+      </w:r>
+      <w:r>
+        <w:t xml:space="preserve">nika, Izbriši zaposlenika, Dodaj korisnika i Izbriši korisnika. </w:t>
       </w:r>
     </w:p>
     <w:p>
@@ -1670,9 +1668,9 @@
         <w:lastRenderedPageBreak/>
         <w:drawing>
           <wp:inline distT="0" distB="0" distL="0" distR="0">
-            <wp:extent cx="5760720" cy="3538855"/>
-            <wp:effectExtent l="0" t="0" r="0" b="4445"/>
-            <wp:docPr id="1" name="Picture 1"/>
+            <wp:extent cx="5760720" cy="3567430"/>
+            <wp:effectExtent l="0" t="0" r="0" b="0"/>
+            <wp:docPr id="3" name="Picture 3"/>
             <wp:cNvGraphicFramePr>
               <a:graphicFrameLocks xmlns:a="http://schemas.openxmlformats.org/drawingml/2006/main" noChangeAspect="1"/>
             </wp:cNvGraphicFramePr>
@@ -1698,7 +1696,7 @@
                   <pic:spPr>
                     <a:xfrm>
                       <a:off x="0" y="0"/>
-                      <a:ext cx="5760720" cy="3538855"/>
+                      <a:ext cx="5760720" cy="3567430"/>
                     </a:xfrm>
                     <a:prstGeom prst="rect">
                       <a:avLst/>
@@ -1710,6 +1708,8 @@
           </wp:inline>
         </w:drawing>
       </w:r>
+      <w:bookmarkStart w:id="7" w:name="_GoBack"/>
+      <w:bookmarkEnd w:id="7"/>
     </w:p>
     <w:p>
       <w:pPr>
@@ -1719,14 +1719,27 @@
       <w:r>
         <w:t xml:space="preserve">Slika </w:t>
       </w:r>
-      <w:fldSimple w:instr=" SEQ Slika \* ARABIC ">
-        <w:r>
-          <w:rPr>
-            <w:noProof/>
-          </w:rPr>
-          <w:t>1</w:t>
-        </w:r>
-      </w:fldSimple>
+      <w:r>
+        <w:fldChar w:fldCharType="begin"/>
+      </w:r>
+      <w:r>
+        <w:instrText xml:space="preserve"> SEQ Slika \* ARABIC </w:instrText>
+      </w:r>
+      <w:r>
+        <w:fldChar w:fldCharType="separate"/>
+      </w:r>
+      <w:r>
+        <w:rPr>
+          <w:noProof/>
+        </w:rPr>
+        <w:t>1</w:t>
+      </w:r>
+      <w:r>
+        <w:rPr>
+          <w:noProof/>
+        </w:rPr>
+        <w:fldChar w:fldCharType="end"/>
+      </w:r>
       <w:r>
         <w:rPr>
           <w:noProof/>
@@ -1924,14 +1937,27 @@
       <w:r>
         <w:t xml:space="preserve">Slika </w:t>
       </w:r>
-      <w:fldSimple w:instr=" SEQ Slika \* ARABIC ">
-        <w:r>
-          <w:rPr>
-            <w:noProof/>
-          </w:rPr>
-          <w:t>2</w:t>
-        </w:r>
-      </w:fldSimple>
+      <w:r>
+        <w:fldChar w:fldCharType="begin"/>
+      </w:r>
+      <w:r>
+        <w:instrText xml:space="preserve"> SEQ Slika \* ARABIC </w:instrText>
+      </w:r>
+      <w:r>
+        <w:fldChar w:fldCharType="separate"/>
+      </w:r>
+      <w:r>
+        <w:rPr>
+          <w:noProof/>
+        </w:rPr>
+        <w:t>2</w:t>
+      </w:r>
+      <w:r>
+        <w:rPr>
+          <w:noProof/>
+        </w:rPr>
+        <w:fldChar w:fldCharType="end"/>
+      </w:r>
       <w:r>
         <w:t>. Dijagram korištenja mobilne aplikacije</w:t>
       </w:r>
@@ -2068,7 +2094,7 @@
       <w:rPr>
         <w:noProof/>
       </w:rPr>
-      <w:t>4</w:t>
+      <w:t>3</w:t>
     </w:r>
     <w:r>
       <w:rPr>
@@ -7085,7 +7111,7 @@
 </file>
 
 <file path=customXml/itemProps1.xml><?xml version="1.0" encoding="utf-8"?>
-<ds:datastoreItem xmlns:ds="http://schemas.openxmlformats.org/officeDocument/2006/customXml" ds:itemID="{D20F8C56-701E-4B33-89C5-40CEA972F375}">
+<ds:datastoreItem xmlns:ds="http://schemas.openxmlformats.org/officeDocument/2006/customXml" ds:itemID="{644EEA31-3F0E-4A46-AACA-0D873082729D}">
   <ds:schemaRefs>
     <ds:schemaRef ds:uri="http://schemas.openxmlformats.org/officeDocument/2006/bibliography"/>
   </ds:schemaRefs>

</xml_diff>